<commit_message>
Completed scrum meeting template for week 5
</commit_message>
<xml_diff>
--- a/Scrum Meetings/SCRUM-MEETING-Week-5.docx
+++ b/Scrum Meetings/SCRUM-MEETING-Week-5.docx
@@ -52,12 +52,12 @@
           <wp:inline distB="0" distT="0" distL="0" distR="0">
             <wp:extent cx="160952" cy="160952"/>
             <wp:effectExtent b="0" l="0" r="0" t="0"/>
-            <wp:docPr descr=":white_check_mark:" id="1499542652" name="image1.png"/>
+            <wp:docPr descr=":white_check_mark:" id="1499542652" name="image4.png"/>
             <a:graphic>
               <a:graphicData uri="http://schemas.openxmlformats.org/drawingml/2006/picture">
                 <pic:pic>
                   <pic:nvPicPr>
-                    <pic:cNvPr descr=":white_check_mark:" id="0" name="image1.png"/>
+                    <pic:cNvPr descr=":white_check_mark:" id="0" name="image4.png"/>
                     <pic:cNvPicPr preferRelativeResize="0"/>
                   </pic:nvPicPr>
                   <pic:blipFill>
@@ -238,7 +238,7 @@
                 <w:rFonts w:ascii="Arial" w:cs="Arial" w:eastAsia="Arial" w:hAnsi="Arial"/>
                 <w:rtl w:val="0"/>
               </w:rPr>
-              <w:t xml:space="preserve">Scheduling weekly meeting </w:t>
+              <w:t xml:space="preserve">Scheduling weekly meeting (Mondays from 12:30-2)</w:t>
             </w:r>
           </w:p>
         </w:tc>
@@ -799,9 +799,11 @@
           </w:p>
           <w:p>
             <w:pPr>
-              <w:ind w:left="0" w:firstLine="0"/>
-              <w:rPr>
-                <w:rFonts w:ascii="Arial" w:cs="Arial" w:eastAsia="Arial" w:hAnsi="Arial"/>
+              <w:ind w:left="720" w:firstLine="0"/>
+              <w:jc w:val="left"/>
+              <w:rPr>
+                <w:rFonts w:ascii="Arial" w:cs="Arial" w:eastAsia="Arial" w:hAnsi="Arial"/>
+                <w:highlight w:val="white"/>
               </w:rPr>
             </w:pPr>
             <w:r>
@@ -838,6 +840,13 @@
                 <w:rFonts w:ascii="Arial" w:cs="Arial" w:eastAsia="Arial" w:hAnsi="Arial"/>
               </w:rPr>
             </w:pPr>
+            <w:r>
+              <w:rPr>
+                <w:rFonts w:ascii="Arial" w:cs="Arial" w:eastAsia="Arial" w:hAnsi="Arial"/>
+                <w:rtl w:val="0"/>
+              </w:rPr>
+              <w:t xml:space="preserve">Majority of tasks completed, some are going to be pushed until monday (high-level diagram &amp; functional requirements)</w:t>
+            </w:r>
             <w:r>
               <w:rPr>
                 <w:rtl w:val="0"/>
@@ -902,12 +911,12 @@
           <wp:inline distB="0" distT="0" distL="0" distR="0">
             <wp:extent cx="173032" cy="173032"/>
             <wp:effectExtent b="0" l="0" r="0" t="0"/>
-            <wp:docPr descr=":busts_in_silhouette:" id="1499542654" name="image2.png"/>
+            <wp:docPr descr=":busts_in_silhouette:" id="1499542654" name="image3.png"/>
             <a:graphic>
               <a:graphicData uri="http://schemas.openxmlformats.org/drawingml/2006/picture">
                 <pic:pic>
                   <pic:nvPicPr>
-                    <pic:cNvPr descr=":busts_in_silhouette:" id="0" name="image2.png"/>
+                    <pic:cNvPr descr=":busts_in_silhouette:" id="0" name="image3.png"/>
                     <pic:cNvPicPr preferRelativeResize="0"/>
                   </pic:nvPicPr>
                   <pic:blipFill>
@@ -1157,6 +1166,7 @@
             <w:pPr>
               <w:rPr>
                 <w:rFonts w:ascii="Arial" w:cs="Arial" w:eastAsia="Arial" w:hAnsi="Arial"/>
+                <w:shd w:fill="4a86e8" w:val="clear"/>
               </w:rPr>
             </w:pPr>
             <w:r>
@@ -1165,6 +1175,11 @@
                 <w:rtl w:val="0"/>
               </w:rPr>
               <w:t xml:space="preserve">Team Member: </w:t>
+            </w:r>
+            <w:r>
+              <w:rPr>
+                <w:rtl w:val="0"/>
+              </w:rPr>
             </w:r>
           </w:p>
           <w:p>
@@ -1176,16 +1191,16 @@
               <w:ind w:left="720" w:hanging="360"/>
               <w:rPr>
                 <w:rFonts w:ascii="Arial" w:cs="Arial" w:eastAsia="Arial" w:hAnsi="Arial"/>
-                <w:shd w:fill="4a86e8" w:val="clear"/>
-              </w:rPr>
-            </w:pPr>
-            <w:r>
-              <w:rPr>
-                <w:rFonts w:ascii="Arial" w:cs="Arial" w:eastAsia="Arial" w:hAnsi="Arial"/>
-                <w:shd w:fill="4a86e8" w:val="clear"/>
-                <w:rtl w:val="0"/>
-              </w:rPr>
-              <w:t xml:space="preserve">Backend</w:t>
+                <w:highlight w:val="yellow"/>
+              </w:rPr>
+            </w:pPr>
+            <w:r>
+              <w:rPr>
+                <w:rFonts w:ascii="Arial" w:cs="Arial" w:eastAsia="Arial" w:hAnsi="Arial"/>
+                <w:highlight w:val="yellow"/>
+                <w:rtl w:val="0"/>
+              </w:rPr>
+              <w:t xml:space="preserve">Design</w:t>
             </w:r>
           </w:p>
           <w:p>
@@ -1197,16 +1212,22 @@
               <w:ind w:left="720" w:hanging="360"/>
               <w:rPr>
                 <w:rFonts w:ascii="Arial" w:cs="Arial" w:eastAsia="Arial" w:hAnsi="Arial"/>
-                <w:highlight w:val="yellow"/>
-              </w:rPr>
-            </w:pPr>
-            <w:r>
-              <w:rPr>
-                <w:rFonts w:ascii="Arial" w:cs="Arial" w:eastAsia="Arial" w:hAnsi="Arial"/>
-                <w:highlight w:val="yellow"/>
-                <w:rtl w:val="0"/>
-              </w:rPr>
-              <w:t xml:space="preserve">Design</w:t>
+                <w:u w:val="none"/>
+                <w:shd w:fill="4a86e8" w:val="clear"/>
+              </w:rPr>
+            </w:pPr>
+            <w:r>
+              <w:rPr>
+                <w:rFonts w:ascii="Arial" w:cs="Arial" w:eastAsia="Arial" w:hAnsi="Arial"/>
+                <w:shd w:fill="4a86e8" w:val="clear"/>
+                <w:rtl w:val="0"/>
+              </w:rPr>
+              <w:t xml:space="preserve">Backend</w:t>
+            </w:r>
+            <w:r>
+              <w:rPr>
+                <w:rtl w:val="0"/>
+              </w:rPr>
             </w:r>
           </w:p>
           <w:p>
@@ -1291,6 +1312,11 @@
               </w:rPr>
               <w:t xml:space="preserve">Database</w:t>
             </w:r>
+            <w:r>
+              <w:rPr>
+                <w:rtl w:val="0"/>
+              </w:rPr>
+            </w:r>
           </w:p>
           <w:p>
             <w:pPr>
@@ -1301,16 +1327,16 @@
               <w:ind w:left="720" w:hanging="360"/>
               <w:rPr>
                 <w:rFonts w:ascii="Arial" w:cs="Arial" w:eastAsia="Arial" w:hAnsi="Arial"/>
-                <w:highlight w:val="magenta"/>
-              </w:rPr>
-            </w:pPr>
-            <w:r>
-              <w:rPr>
-                <w:rFonts w:ascii="Arial" w:cs="Arial" w:eastAsia="Arial" w:hAnsi="Arial"/>
-                <w:highlight w:val="magenta"/>
-                <w:rtl w:val="0"/>
-              </w:rPr>
-              <w:t xml:space="preserve">Documentation</w:t>
+                <w:shd w:fill="4a86e8" w:val="clear"/>
+              </w:rPr>
+            </w:pPr>
+            <w:r>
+              <w:rPr>
+                <w:rFonts w:ascii="Arial" w:cs="Arial" w:eastAsia="Arial" w:hAnsi="Arial"/>
+                <w:shd w:fill="4a86e8" w:val="clear"/>
+                <w:rtl w:val="0"/>
+              </w:rPr>
+              <w:t xml:space="preserve">Backend</w:t>
             </w:r>
           </w:p>
           <w:p>
@@ -1322,16 +1348,22 @@
               <w:ind w:left="720" w:hanging="360"/>
               <w:rPr>
                 <w:rFonts w:ascii="Arial" w:cs="Arial" w:eastAsia="Arial" w:hAnsi="Arial"/>
-                <w:shd w:fill="4a86e8" w:val="clear"/>
-              </w:rPr>
-            </w:pPr>
-            <w:r>
-              <w:rPr>
-                <w:rFonts w:ascii="Arial" w:cs="Arial" w:eastAsia="Arial" w:hAnsi="Arial"/>
-                <w:shd w:fill="4a86e8" w:val="clear"/>
-                <w:rtl w:val="0"/>
-              </w:rPr>
-              <w:t xml:space="preserve">Backend</w:t>
+                <w:highlight w:val="magenta"/>
+                <w:u w:val="none"/>
+              </w:rPr>
+            </w:pPr>
+            <w:r>
+              <w:rPr>
+                <w:rFonts w:ascii="Arial" w:cs="Arial" w:eastAsia="Arial" w:hAnsi="Arial"/>
+                <w:highlight w:val="magenta"/>
+                <w:rtl w:val="0"/>
+              </w:rPr>
+              <w:t xml:space="preserve">Documentation</w:t>
+            </w:r>
+            <w:r>
+              <w:rPr>
+                <w:rtl w:val="0"/>
+              </w:rPr>
             </w:r>
           </w:p>
         </w:tc>
@@ -1590,12 +1622,12 @@
           <wp:inline distB="0" distT="0" distL="0" distR="0">
             <wp:extent cx="193700" cy="193700"/>
             <wp:effectExtent b="0" l="0" r="0" t="0"/>
-            <wp:docPr descr=":pencil2:" id="1499542653" name="image4.png"/>
+            <wp:docPr descr=":pencil2:" id="1499542653" name="image2.png"/>
             <a:graphic>
               <a:graphicData uri="http://schemas.openxmlformats.org/drawingml/2006/picture">
                 <pic:pic>
                   <pic:nvPicPr>
-                    <pic:cNvPr descr=":pencil2:" id="0" name="image4.png"/>
+                    <pic:cNvPr descr=":pencil2:" id="0" name="image2.png"/>
                     <pic:cNvPicPr preferRelativeResize="0"/>
                   </pic:nvPicPr>
                   <pic:blipFill>
@@ -2167,8 +2199,10 @@
             </w:pPr>
             <w:r>
               <w:rPr>
-                <w:rtl w:val="0"/>
-              </w:rPr>
+                <w:rFonts w:ascii="Arial" w:cs="Arial" w:eastAsia="Arial" w:hAnsi="Arial"/>
+                <w:rtl w:val="0"/>
+              </w:rPr>
+              <w:t xml:space="preserve">9</w:t>
             </w:r>
           </w:p>
         </w:tc>
@@ -2209,8 +2243,10 @@
             </w:pPr>
             <w:r>
               <w:rPr>
-                <w:rtl w:val="0"/>
-              </w:rPr>
+                <w:rFonts w:ascii="Arial" w:cs="Arial" w:eastAsia="Arial" w:hAnsi="Arial"/>
+                <w:rtl w:val="0"/>
+              </w:rPr>
+              <w:t xml:space="preserve">8</w:t>
             </w:r>
           </w:p>
         </w:tc>
@@ -2251,8 +2287,10 @@
             </w:pPr>
             <w:r>
               <w:rPr>
-                <w:rtl w:val="0"/>
-              </w:rPr>
+                <w:rFonts w:ascii="Arial" w:cs="Arial" w:eastAsia="Arial" w:hAnsi="Arial"/>
+                <w:rtl w:val="0"/>
+              </w:rPr>
+              <w:t xml:space="preserve">2-3</w:t>
             </w:r>
           </w:p>
           <w:p>
@@ -2323,8 +2361,50 @@
             </w:pPr>
             <w:r>
               <w:rPr>
-                <w:rtl w:val="0"/>
-              </w:rPr>
+                <w:rFonts w:ascii="Arial" w:cs="Arial" w:eastAsia="Arial" w:hAnsi="Arial"/>
+                <w:rtl w:val="0"/>
+              </w:rPr>
+              <w:t xml:space="preserve">Assigning too much work, underestimating the amount of time tasks will take</w:t>
+            </w:r>
+          </w:p>
+          <w:p>
+            <w:pPr>
+              <w:numPr>
+                <w:ilvl w:val="0"/>
+                <w:numId w:val="11"/>
+              </w:numPr>
+              <w:ind w:left="720" w:hanging="360"/>
+              <w:rPr>
+                <w:rFonts w:ascii="Arial" w:cs="Arial" w:eastAsia="Arial" w:hAnsi="Arial"/>
+                <w:u w:val="none"/>
+              </w:rPr>
+            </w:pPr>
+            <w:r>
+              <w:rPr>
+                <w:rFonts w:ascii="Arial" w:cs="Arial" w:eastAsia="Arial" w:hAnsi="Arial"/>
+                <w:rtl w:val="0"/>
+              </w:rPr>
+              <w:t xml:space="preserve">Design disagreements </w:t>
+            </w:r>
+          </w:p>
+          <w:p>
+            <w:pPr>
+              <w:numPr>
+                <w:ilvl w:val="0"/>
+                <w:numId w:val="11"/>
+              </w:numPr>
+              <w:ind w:left="720" w:hanging="360"/>
+              <w:rPr>
+                <w:rFonts w:ascii="Arial" w:cs="Arial" w:eastAsia="Arial" w:hAnsi="Arial"/>
+                <w:u w:val="none"/>
+              </w:rPr>
+            </w:pPr>
+            <w:r>
+              <w:rPr>
+                <w:rFonts w:ascii="Arial" w:cs="Arial" w:eastAsia="Arial" w:hAnsi="Arial"/>
+                <w:rtl w:val="0"/>
+              </w:rPr>
+              <w:t xml:space="preserve">Predetermined stack (rather than being able to choose)</w:t>
             </w:r>
           </w:p>
         </w:tc>
@@ -2383,8 +2463,50 @@
             </w:pPr>
             <w:r>
               <w:rPr>
-                <w:rtl w:val="0"/>
-              </w:rPr>
+                <w:rFonts w:ascii="Arial" w:cs="Arial" w:eastAsia="Arial" w:hAnsi="Arial"/>
+                <w:rtl w:val="0"/>
+              </w:rPr>
+              <w:t xml:space="preserve">Adjusting the issue capacity and making sure contributors are assigned within the sprint backlog so that tasks are clear</w:t>
+            </w:r>
+          </w:p>
+          <w:p>
+            <w:pPr>
+              <w:numPr>
+                <w:ilvl w:val="0"/>
+                <w:numId w:val="5"/>
+              </w:numPr>
+              <w:ind w:left="720" w:hanging="360"/>
+              <w:rPr>
+                <w:rFonts w:ascii="Arial" w:cs="Arial" w:eastAsia="Arial" w:hAnsi="Arial"/>
+                <w:u w:val="none"/>
+              </w:rPr>
+            </w:pPr>
+            <w:r>
+              <w:rPr>
+                <w:rFonts w:ascii="Arial" w:cs="Arial" w:eastAsia="Arial" w:hAnsi="Arial"/>
+                <w:rtl w:val="0"/>
+              </w:rPr>
+              <w:t xml:space="preserve">Making multiple designs to choose from (anonymous form for deciding which is best)</w:t>
+            </w:r>
+          </w:p>
+          <w:p>
+            <w:pPr>
+              <w:numPr>
+                <w:ilvl w:val="0"/>
+                <w:numId w:val="5"/>
+              </w:numPr>
+              <w:ind w:left="720" w:hanging="360"/>
+              <w:rPr>
+                <w:rFonts w:ascii="Arial" w:cs="Arial" w:eastAsia="Arial" w:hAnsi="Arial"/>
+                <w:u w:val="none"/>
+              </w:rPr>
+            </w:pPr>
+            <w:r>
+              <w:rPr>
+                <w:rFonts w:ascii="Arial" w:cs="Arial" w:eastAsia="Arial" w:hAnsi="Arial"/>
+                <w:rtl w:val="0"/>
+              </w:rPr>
+              <w:t xml:space="preserve">Readjusting project plan to account for a new stack</w:t>
             </w:r>
           </w:p>
         </w:tc>
@@ -2426,12 +2548,12 @@
           <wp:inline distB="0" distT="0" distL="0" distR="0">
             <wp:extent cx="181711" cy="181711"/>
             <wp:effectExtent b="0" l="0" r="0" t="0"/>
-            <wp:docPr descr=":books:" id="1499542655" name="image3.png"/>
+            <wp:docPr descr=":books:" id="1499542655" name="image1.png"/>
             <a:graphic>
               <a:graphicData uri="http://schemas.openxmlformats.org/drawingml/2006/picture">
                 <pic:pic>
                   <pic:nvPicPr>
-                    <pic:cNvPr descr=":books:" id="0" name="image3.png"/>
+                    <pic:cNvPr descr=":books:" id="0" name="image1.png"/>
                     <pic:cNvPicPr preferRelativeResize="0"/>
                   </pic:nvPicPr>
                   <pic:blipFill>
@@ -2583,14 +2705,6 @@
         </w:rPr>
         <w:t xml:space="preserve">If not, then what do we use?</w:t>
       </w:r>
-    </w:p>
-    <w:p>
-      <w:pPr>
-        <w:ind w:left="0" w:firstLine="0"/>
-        <w:rPr>
-          <w:rFonts w:ascii="Arial" w:cs="Arial" w:eastAsia="Arial" w:hAnsi="Arial"/>
-        </w:rPr>
-      </w:pPr>
       <w:r>
         <w:rPr>
           <w:rtl w:val="0"/>

</xml_diff>